<commit_message>
modificato file git comandi essenziali ...
</commit_message>
<xml_diff>
--- a/GIT_COMANDI ESSENZIALI.docx
+++ b/GIT_COMANDI ESSENZIALI.docx
@@ -10,6 +10,8 @@
           <w:szCs w:val="44"/>
         </w:rPr>
       </w:pPr>
+      <w:bookmarkStart w:id="0" w:name="_GoBack"/>
+      <w:bookmarkEnd w:id="0"/>
       <w:r>
         <w:rPr>
           <w:b/>
@@ -564,15 +566,7 @@
           <w:szCs w:val="24"/>
           <w:lang w:val="en-GB"/>
         </w:rPr>
-        <w:t xml:space="preserve">Https: </w:t>
-      </w:r>
-      <w:r>
-        <w:rPr>
-          <w:sz w:val="24"/>
-          <w:szCs w:val="24"/>
-          <w:lang w:val="en-GB"/>
-        </w:rPr>
-        <w:t>https://github.com/lucaSchiavon/t_for_git.git</w:t>
+        <w:t>Https: https://github.com/lucaSchiavon/t_for_git.git</w:t>
       </w:r>
     </w:p>
     <w:p>
@@ -2240,17 +2234,49 @@
         <w:rPr>
           <w:sz w:val="24"/>
           <w:szCs w:val="24"/>
-          <w:lang w:val="en-GB"/>
-        </w:rPr>
-      </w:pPr>
-      <w:r>
-        <w:rPr>
-          <w:sz w:val="24"/>
-          <w:szCs w:val="24"/>
-          <w:lang w:val="en-GB"/>
-        </w:rPr>
-        <w:t>Git rm public/\*.txt</w:t>
-      </w:r>
+        </w:rPr>
+      </w:pPr>
+      <w:proofErr w:type="spellStart"/>
+      <w:r>
+        <w:rPr>
+          <w:sz w:val="24"/>
+          <w:szCs w:val="24"/>
+        </w:rPr>
+        <w:t>Git</w:t>
+      </w:r>
+      <w:proofErr w:type="spellEnd"/>
+      <w:r>
+        <w:rPr>
+          <w:sz w:val="24"/>
+          <w:szCs w:val="24"/>
+        </w:rPr>
+        <w:t xml:space="preserve"> </w:t>
+      </w:r>
+      <w:proofErr w:type="spellStart"/>
+      <w:r>
+        <w:rPr>
+          <w:sz w:val="24"/>
+          <w:szCs w:val="24"/>
+        </w:rPr>
+        <w:t>rm</w:t>
+      </w:r>
+      <w:proofErr w:type="spellEnd"/>
+      <w:r>
+        <w:rPr>
+          <w:sz w:val="24"/>
+          <w:szCs w:val="24"/>
+        </w:rPr>
+        <w:t xml:space="preserve"> public/\*.</w:t>
+      </w:r>
+      <w:proofErr w:type="spellStart"/>
+      <w:r>
+        <w:rPr>
+          <w:sz w:val="24"/>
+          <w:szCs w:val="24"/>
+        </w:rPr>
+        <w:t>txt</w:t>
+      </w:r>
+      <w:proofErr w:type="spellEnd"/>
     </w:p>
     <w:p>
       <w:pPr>
@@ -2382,23 +2408,68 @@
           <w:szCs w:val="24"/>
           <w:lang w:val="en-GB"/>
         </w:rPr>
-        <w:t xml:space="preserve">Git rm -r </w:t>
-      </w:r>
-      <w:r>
-        <w:rPr>
-          <w:sz w:val="24"/>
-          <w:szCs w:val="24"/>
-          <w:lang w:val="en-GB"/>
-        </w:rPr>
-        <w:t xml:space="preserve">–cached </w:t>
-      </w:r>
-      <w:r>
-        <w:rPr>
-          <w:sz w:val="24"/>
-          <w:szCs w:val="24"/>
-          <w:lang w:val="en-GB"/>
-        </w:rPr>
-        <w:t>Public</w:t>
+        <w:t>Git rm -r –cached Public</w:t>
+      </w:r>
+    </w:p>
+    <w:p>
+      <w:pPr>
+        <w:rPr>
+          <w:sz w:val="24"/>
+          <w:szCs w:val="24"/>
+        </w:rPr>
+      </w:pPr>
+      <w:r>
+        <w:rPr>
+          <w:sz w:val="24"/>
+          <w:szCs w:val="24"/>
+        </w:rPr>
+        <w:t>By default git won't sync / add empty folders. If you need an</w:t>
+      </w:r>
+    </w:p>
+    <w:p>
+      <w:pPr>
+        <w:rPr>
+          <w:sz w:val="24"/>
+          <w:szCs w:val="24"/>
+          <w:lang w:val="en-GB"/>
+        </w:rPr>
+      </w:pPr>
+      <w:r>
+        <w:rPr>
+          <w:sz w:val="24"/>
+          <w:szCs w:val="24"/>
+          <w:lang w:val="en-GB"/>
+        </w:rPr>
+        <w:t xml:space="preserve">empty folder place an </w:t>
+      </w:r>
+      <w:proofErr w:type="gramStart"/>
+      <w:r>
+        <w:rPr>
+          <w:sz w:val="24"/>
+          <w:szCs w:val="24"/>
+          <w:lang w:val="en-GB"/>
+        </w:rPr>
+        <w:t>empty .</w:t>
+      </w:r>
+      <w:proofErr w:type="spellStart"/>
+      <w:r>
+        <w:rPr>
+          <w:b/>
+          <w:sz w:val="24"/>
+          <w:szCs w:val="24"/>
+          <w:lang w:val="en-GB"/>
+        </w:rPr>
+        <w:t>gitkeep</w:t>
+      </w:r>
+      <w:proofErr w:type="spellEnd"/>
+      <w:proofErr w:type="gramEnd"/>
+      <w:r>
+        <w:rPr>
+          <w:sz w:val="24"/>
+          <w:szCs w:val="24"/>
+          <w:lang w:val="en-GB"/>
+        </w:rPr>
+        <w:t xml:space="preserve"> file in it</w:t>
       </w:r>
     </w:p>
     <w:p>
@@ -2646,18 +2717,18 @@
         <w:rPr>
           <w:sz w:val="24"/>
           <w:szCs w:val="24"/>
-          <w:lang w:val="en-GB"/>
-        </w:rPr>
-      </w:pPr>
+        </w:rPr>
+      </w:pPr>
+      <w:proofErr w:type="spellStart"/>
       <w:r>
         <w:rPr>
           <w:sz w:val="24"/>
           <w:szCs w:val="24"/>
           <w:highlight w:val="yellow"/>
-          <w:lang w:val="en-GB"/>
         </w:rPr>
         <w:t>Branch</w:t>
       </w:r>
+      <w:proofErr w:type="spellEnd"/>
     </w:p>
     <w:p>
       <w:pPr>
@@ -2845,79 +2916,84 @@
         <w:rPr>
           <w:rFonts w:ascii="Consolas" w:hAnsi="Consolas"/>
           <w:color w:val="24292E"/>
-        </w:rPr>
-      </w:pPr>
-      <w:proofErr w:type="spellStart"/>
+          <w:lang w:val="en-GB"/>
+        </w:rPr>
+      </w:pPr>
       <w:r>
         <w:rPr>
           <w:rStyle w:val="CodiceHTML"/>
           <w:rFonts w:ascii="Consolas" w:hAnsi="Consolas"/>
           <w:color w:val="24292E"/>
           <w:bdr w:val="none" w:sz="0" w:space="0" w:color="auto" w:frame="1"/>
-        </w:rPr>
-        <w:t>git</w:t>
-      </w:r>
-      <w:proofErr w:type="spellEnd"/>
+          <w:lang w:val="en-GB"/>
+        </w:rPr>
+        <w:t xml:space="preserve">git checkout </w:t>
+      </w:r>
+      <w:proofErr w:type="spellStart"/>
       <w:r>
         <w:rPr>
           <w:rStyle w:val="CodiceHTML"/>
           <w:rFonts w:ascii="Consolas" w:hAnsi="Consolas"/>
           <w:color w:val="24292E"/>
           <w:bdr w:val="none" w:sz="0" w:space="0" w:color="auto" w:frame="1"/>
-        </w:rPr>
-        <w:t xml:space="preserve"> checkout </w:t>
-      </w:r>
-      <w:proofErr w:type="spellStart"/>
-      <w:r>
+          <w:lang w:val="en-GB"/>
+        </w:rPr>
+        <w:t>nomeBranch</w:t>
+      </w:r>
+      <w:proofErr w:type="spellEnd"/>
+    </w:p>
+    <w:p>
+      <w:pPr>
+        <w:rPr>
+          <w:sz w:val="24"/>
+          <w:szCs w:val="24"/>
+          <w:u w:val="single"/>
+          <w:lang w:val="en-GB"/>
+        </w:rPr>
+      </w:pPr>
+      <w:r>
+        <w:rPr>
+          <w:sz w:val="24"/>
+          <w:szCs w:val="24"/>
+          <w:u w:val="single"/>
+          <w:lang w:val="en-GB"/>
+        </w:rPr>
+        <w:t xml:space="preserve">per </w:t>
+      </w:r>
+      <w:proofErr w:type="spellStart"/>
+      <w:r>
+        <w:rPr>
+          <w:sz w:val="24"/>
+          <w:szCs w:val="24"/>
+          <w:u w:val="single"/>
+          <w:lang w:val="en-GB"/>
+        </w:rPr>
+        <w:t>unire</w:t>
+      </w:r>
+      <w:proofErr w:type="spellEnd"/>
+      <w:r>
+        <w:rPr>
+          <w:sz w:val="24"/>
+          <w:szCs w:val="24"/>
+          <w:u w:val="single"/>
+          <w:lang w:val="en-GB"/>
+        </w:rPr>
+        <w:t xml:space="preserve"> due branch:</w:t>
+      </w:r>
+    </w:p>
+    <w:p>
+      <w:pPr>
+        <w:pStyle w:val="PreformattatoHTML"/>
+        <w:shd w:val="clear" w:color="auto" w:fill="F6F8FA"/>
         <w:rPr>
           <w:rStyle w:val="CodiceHTML"/>
           <w:rFonts w:ascii="Consolas" w:hAnsi="Consolas"/>
           <w:color w:val="24292E"/>
           <w:bdr w:val="none" w:sz="0" w:space="0" w:color="auto" w:frame="1"/>
-        </w:rPr>
-        <w:t>nomeBranch</w:t>
-      </w:r>
-      <w:proofErr w:type="spellEnd"/>
-    </w:p>
-    <w:p>
-      <w:pPr>
-        <w:rPr>
-          <w:sz w:val="24"/>
-          <w:szCs w:val="24"/>
-          <w:u w:val="single"/>
-        </w:rPr>
-      </w:pPr>
-      <w:r>
-        <w:rPr>
-          <w:sz w:val="24"/>
-          <w:szCs w:val="24"/>
-          <w:u w:val="single"/>
-        </w:rPr>
-        <w:t xml:space="preserve">per unire due </w:t>
-      </w:r>
-      <w:proofErr w:type="spellStart"/>
-      <w:r>
-        <w:rPr>
-          <w:sz w:val="24"/>
-          <w:szCs w:val="24"/>
-          <w:u w:val="single"/>
-        </w:rPr>
-        <w:t>branch</w:t>
-      </w:r>
-      <w:proofErr w:type="spellEnd"/>
-      <w:r>
-        <w:rPr>
-          <w:sz w:val="24"/>
-          <w:szCs w:val="24"/>
-          <w:u w:val="single"/>
-        </w:rPr>
-        <w:t>:</w:t>
-      </w:r>
-    </w:p>
-    <w:p>
-      <w:pPr>
-        <w:pStyle w:val="PreformattatoHTML"/>
-        <w:shd w:val="clear" w:color="auto" w:fill="F6F8FA"/>
+          <w:lang w:val="en-GB"/>
+        </w:rPr>
+      </w:pPr>
+      <w:r>
         <w:rPr>
           <w:rStyle w:val="CodiceHTML"/>
           <w:rFonts w:ascii="Consolas" w:hAnsi="Consolas"/>
@@ -2925,6 +3001,17 @@
           <w:bdr w:val="none" w:sz="0" w:space="0" w:color="auto" w:frame="1"/>
           <w:lang w:val="en-GB"/>
         </w:rPr>
+        <w:t>git checkout master</w:t>
+      </w:r>
+    </w:p>
+    <w:p>
+      <w:pPr>
+        <w:pStyle w:val="PreformattatoHTML"/>
+        <w:shd w:val="clear" w:color="auto" w:fill="F6F8FA"/>
+        <w:rPr>
+          <w:rFonts w:ascii="Consolas" w:hAnsi="Consolas"/>
+          <w:color w:val="24292E"/>
+        </w:rPr>
       </w:pPr>
       <w:r>
         <w:rPr>
@@ -2934,28 +3021,27 @@
           <w:bdr w:val="none" w:sz="0" w:space="0" w:color="auto" w:frame="1"/>
           <w:lang w:val="en-GB"/>
         </w:rPr>
-        <w:t>git checkout master</w:t>
-      </w:r>
-    </w:p>
-    <w:p>
-      <w:pPr>
-        <w:pStyle w:val="PreformattatoHTML"/>
-        <w:shd w:val="clear" w:color="auto" w:fill="F6F8FA"/>
-        <w:rPr>
-          <w:rFonts w:ascii="Consolas" w:hAnsi="Consolas"/>
-          <w:color w:val="24292E"/>
-          <w:lang w:val="en-GB"/>
-        </w:rPr>
-      </w:pPr>
+        <w:t xml:space="preserve">  </w:t>
+      </w:r>
+      <w:proofErr w:type="spellStart"/>
       <w:r>
         <w:rPr>
           <w:rStyle w:val="CodiceHTML"/>
           <w:rFonts w:ascii="Consolas" w:hAnsi="Consolas"/>
           <w:color w:val="24292E"/>
           <w:bdr w:val="none" w:sz="0" w:space="0" w:color="auto" w:frame="1"/>
-          <w:lang w:val="en-GB"/>
-        </w:rPr>
-        <w:t xml:space="preserve">  git merge feature</w:t>
+        </w:rPr>
+        <w:t>git</w:t>
+      </w:r>
+      <w:proofErr w:type="spellEnd"/>
+      <w:r>
+        <w:rPr>
+          <w:rStyle w:val="CodiceHTML"/>
+          <w:rFonts w:ascii="Consolas" w:hAnsi="Consolas"/>
+          <w:color w:val="24292E"/>
+          <w:bdr w:val="none" w:sz="0" w:space="0" w:color="auto" w:frame="1"/>
+        </w:rPr>
+        <w:t xml:space="preserve"> merge feature</w:t>
       </w:r>
     </w:p>
     <w:p>
@@ -2964,20 +3050,318 @@
           <w:sz w:val="24"/>
           <w:szCs w:val="24"/>
           <w:highlight w:val="yellow"/>
-          <w:lang w:val="en-GB"/>
-        </w:rPr>
-      </w:pPr>
-      <w:proofErr w:type="spellStart"/>
+        </w:rPr>
+      </w:pPr>
       <w:r>
         <w:rPr>
           <w:sz w:val="24"/>
           <w:szCs w:val="24"/>
           <w:highlight w:val="yellow"/>
-          <w:lang w:val="en-GB"/>
-        </w:rPr>
-        <w:t>Comandi</w:t>
-      </w:r>
-      <w:proofErr w:type="spellEnd"/>
+        </w:rPr>
+        <w:t>Comandi vari</w:t>
+      </w:r>
+    </w:p>
+    <w:p>
+      <w:pPr>
+        <w:rPr>
+          <w:sz w:val="24"/>
+          <w:szCs w:val="24"/>
+          <w:lang w:val="en-GB"/>
+        </w:rPr>
+      </w:pPr>
+      <w:r>
+        <w:rPr>
+          <w:sz w:val="24"/>
+          <w:szCs w:val="24"/>
+          <w:lang w:val="en-GB"/>
+        </w:rPr>
+        <w:t>Git reset –hard HEAD r</w:t>
+      </w:r>
+      <w:r>
+        <w:rPr>
+          <w:sz w:val="24"/>
+          <w:szCs w:val="24"/>
+          <w:lang w:val="en-GB"/>
+        </w:rPr>
+        <w:t xml:space="preserve">ollback </w:t>
+      </w:r>
+      <w:proofErr w:type="spellStart"/>
+      <w:r>
+        <w:rPr>
+          <w:sz w:val="24"/>
+          <w:szCs w:val="24"/>
+          <w:lang w:val="en-GB"/>
+        </w:rPr>
+        <w:t>all’ultimo</w:t>
+      </w:r>
+      <w:proofErr w:type="spellEnd"/>
+      <w:r>
+        <w:rPr>
+          <w:sz w:val="24"/>
+          <w:szCs w:val="24"/>
+          <w:lang w:val="en-GB"/>
+        </w:rPr>
+        <w:t xml:space="preserve"> commit</w:t>
+      </w:r>
+    </w:p>
+    <w:p>
+      <w:pPr>
+        <w:rPr>
+          <w:sz w:val="24"/>
+          <w:szCs w:val="24"/>
+          <w:lang w:val="en-GB"/>
+        </w:rPr>
+      </w:pPr>
+      <w:r>
+        <w:rPr>
+          <w:sz w:val="24"/>
+          <w:szCs w:val="24"/>
+          <w:lang w:val="en-GB"/>
+        </w:rPr>
+        <w:t>git revert 85431554a2c932310a6eed0f1ef6b0bfdad70693</w:t>
+      </w:r>
+      <w:r>
+        <w:rPr>
+          <w:sz w:val="24"/>
+          <w:szCs w:val="24"/>
+          <w:lang w:val="en-GB"/>
+        </w:rPr>
+        <w:t xml:space="preserve"> </w:t>
+      </w:r>
+      <w:proofErr w:type="spellStart"/>
+      <w:r>
+        <w:rPr>
+          <w:sz w:val="24"/>
+          <w:szCs w:val="24"/>
+          <w:lang w:val="en-GB"/>
+        </w:rPr>
+        <w:t>torna</w:t>
+      </w:r>
+      <w:proofErr w:type="spellEnd"/>
+      <w:r>
+        <w:rPr>
+          <w:sz w:val="24"/>
+          <w:szCs w:val="24"/>
+          <w:lang w:val="en-GB"/>
+        </w:rPr>
+        <w:t xml:space="preserve"> ad un commit </w:t>
+      </w:r>
+      <w:proofErr w:type="spellStart"/>
+      <w:r>
+        <w:rPr>
+          <w:sz w:val="24"/>
+          <w:szCs w:val="24"/>
+          <w:lang w:val="en-GB"/>
+        </w:rPr>
+        <w:t>specifico</w:t>
+      </w:r>
+      <w:proofErr w:type="spellEnd"/>
+    </w:p>
+    <w:p>
+      <w:pPr>
+        <w:rPr>
+          <w:sz w:val="24"/>
+          <w:szCs w:val="24"/>
+          <w:u w:val="single"/>
+          <w:lang w:val="en-GB"/>
+        </w:rPr>
+      </w:pPr>
+      <w:r>
+        <w:rPr>
+          <w:sz w:val="24"/>
+          <w:szCs w:val="24"/>
+          <w:lang w:val="en-GB"/>
+        </w:rPr>
+        <w:lastRenderedPageBreak/>
+        <w:t xml:space="preserve">git revert HEAD~1 </w:t>
+      </w:r>
+      <w:proofErr w:type="spellStart"/>
+      <w:r>
+        <w:rPr>
+          <w:sz w:val="24"/>
+          <w:szCs w:val="24"/>
+          <w:lang w:val="en-GB"/>
+        </w:rPr>
+        <w:t>torna</w:t>
+      </w:r>
+      <w:proofErr w:type="spellEnd"/>
+      <w:r>
+        <w:rPr>
+          <w:sz w:val="24"/>
+          <w:szCs w:val="24"/>
+          <w:lang w:val="en-GB"/>
+        </w:rPr>
+        <w:t xml:space="preserve"> </w:t>
+      </w:r>
+      <w:proofErr w:type="spellStart"/>
+      <w:r>
+        <w:rPr>
+          <w:sz w:val="24"/>
+          <w:szCs w:val="24"/>
+          <w:lang w:val="en-GB"/>
+        </w:rPr>
+        <w:t>all’ultimo</w:t>
+      </w:r>
+      <w:proofErr w:type="spellEnd"/>
+      <w:r>
+        <w:rPr>
+          <w:sz w:val="24"/>
+          <w:szCs w:val="24"/>
+          <w:lang w:val="en-GB"/>
+        </w:rPr>
+        <w:t xml:space="preserve"> commit</w:t>
+      </w:r>
+    </w:p>
+    <w:p>
+      <w:pPr>
+        <w:rPr>
+          <w:sz w:val="24"/>
+          <w:szCs w:val="24"/>
+          <w:lang w:val="en-GB"/>
+        </w:rPr>
+      </w:pPr>
+      <w:r>
+        <w:rPr>
+          <w:sz w:val="24"/>
+          <w:szCs w:val="24"/>
+          <w:lang w:val="en-GB"/>
+        </w:rPr>
+        <w:t>git checkout 85431554a2c932310a6eed0f1ef6b0bfdad70693 path/to/file.html</w:t>
+      </w:r>
+    </w:p>
+    <w:p>
+      <w:pPr>
+        <w:rPr>
+          <w:sz w:val="24"/>
+          <w:szCs w:val="24"/>
+          <w:lang w:val="en-GB"/>
+        </w:rPr>
+      </w:pPr>
+      <w:r>
+        <w:rPr>
+          <w:sz w:val="24"/>
+          <w:szCs w:val="24"/>
+          <w:lang w:val="en-GB"/>
+        </w:rPr>
+        <w:t>git checkout HEAD~1 path/to/file.html</w:t>
+      </w:r>
+    </w:p>
+    <w:p>
+      <w:pPr>
+        <w:rPr>
+          <w:sz w:val="24"/>
+          <w:szCs w:val="24"/>
+        </w:rPr>
+      </w:pPr>
+      <w:proofErr w:type="spellStart"/>
+      <w:r>
+        <w:rPr>
+          <w:sz w:val="24"/>
+          <w:szCs w:val="24"/>
+        </w:rPr>
+        <w:t>Git</w:t>
+      </w:r>
+      <w:proofErr w:type="spellEnd"/>
+      <w:r>
+        <w:rPr>
+          <w:sz w:val="24"/>
+          <w:szCs w:val="24"/>
+        </w:rPr>
+        <w:t xml:space="preserve"> log (lista dei </w:t>
+      </w:r>
+      <w:proofErr w:type="spellStart"/>
+      <w:r>
+        <w:rPr>
+          <w:sz w:val="24"/>
+          <w:szCs w:val="24"/>
+        </w:rPr>
+        <w:t>c</w:t>
+      </w:r>
+      <w:r>
+        <w:rPr>
+          <w:sz w:val="24"/>
+          <w:szCs w:val="24"/>
+        </w:rPr>
+        <w:t>ommit</w:t>
+      </w:r>
+      <w:proofErr w:type="spellEnd"/>
+      <w:r>
+        <w:rPr>
+          <w:sz w:val="24"/>
+          <w:szCs w:val="24"/>
+        </w:rPr>
+        <w:t>)</w:t>
+      </w:r>
+    </w:p>
+    <w:p>
+      <w:pPr>
+        <w:rPr>
+          <w:sz w:val="24"/>
+          <w:szCs w:val="24"/>
+          <w:lang w:val="en-GB"/>
+        </w:rPr>
+      </w:pPr>
+      <w:r>
+        <w:rPr>
+          <w:sz w:val="24"/>
+          <w:szCs w:val="24"/>
+          <w:lang w:val="en-GB"/>
+        </w:rPr>
+        <w:t>Git stash</w:t>
+      </w:r>
+    </w:p>
+    <w:p>
+      <w:pPr>
+        <w:rPr>
+          <w:sz w:val="24"/>
+          <w:szCs w:val="24"/>
+          <w:lang w:val="en-GB"/>
+        </w:rPr>
+      </w:pPr>
+      <w:r>
+        <w:rPr>
+          <w:sz w:val="24"/>
+          <w:szCs w:val="24"/>
+          <w:lang w:val="en-GB"/>
+        </w:rPr>
+        <w:t xml:space="preserve">Git </w:t>
+      </w:r>
+      <w:proofErr w:type="gramStart"/>
+      <w:r>
+        <w:rPr>
+          <w:sz w:val="24"/>
+          <w:szCs w:val="24"/>
+          <w:lang w:val="en-GB"/>
+        </w:rPr>
+        <w:t>rebase</w:t>
+      </w:r>
+      <w:proofErr w:type="gramEnd"/>
+    </w:p>
+    <w:p>
+      <w:pPr>
+        <w:rPr>
+          <w:sz w:val="24"/>
+          <w:szCs w:val="24"/>
+          <w:lang w:val="en-GB"/>
+        </w:rPr>
+      </w:pPr>
+      <w:r>
+        <w:rPr>
+          <w:sz w:val="24"/>
+          <w:szCs w:val="24"/>
+          <w:lang w:val="en-GB"/>
+        </w:rPr>
+        <w:t>Git fetch</w:t>
+      </w:r>
+    </w:p>
+    <w:p>
+      <w:pPr>
+        <w:rPr>
+          <w:sz w:val="24"/>
+          <w:szCs w:val="24"/>
+          <w:lang w:val="en-GB"/>
+        </w:rPr>
+      </w:pPr>
       <w:r>
         <w:rPr>
           <w:sz w:val="24"/>
@@ -2985,179 +3369,169 @@
           <w:highlight w:val="yellow"/>
           <w:lang w:val="en-GB"/>
         </w:rPr>
-        <w:t xml:space="preserve"> </w:t>
-      </w:r>
-      <w:proofErr w:type="spellStart"/>
+        <w:t>Pull request</w:t>
+      </w:r>
+    </w:p>
+    <w:p>
+      <w:pPr>
+        <w:rPr>
+          <w:sz w:val="24"/>
+          <w:szCs w:val="24"/>
+        </w:rPr>
+      </w:pPr>
+      <w:r>
+        <w:rPr>
+          <w:sz w:val="24"/>
+          <w:szCs w:val="24"/>
+        </w:rPr>
+        <w:t xml:space="preserve">Una pull </w:t>
+      </w:r>
+      <w:proofErr w:type="spellStart"/>
+      <w:r>
+        <w:rPr>
+          <w:sz w:val="24"/>
+          <w:szCs w:val="24"/>
+        </w:rPr>
+        <w:t>request</w:t>
+      </w:r>
+      <w:proofErr w:type="spellEnd"/>
+      <w:r>
+        <w:rPr>
+          <w:sz w:val="24"/>
+          <w:szCs w:val="24"/>
+        </w:rPr>
+        <w:t xml:space="preserve"> serve per collaborare allo </w:t>
+      </w:r>
+      <w:proofErr w:type="gramStart"/>
+      <w:r>
+        <w:rPr>
+          <w:sz w:val="24"/>
+          <w:szCs w:val="24"/>
+        </w:rPr>
+        <w:t>sviluppo ,</w:t>
+      </w:r>
+      <w:proofErr w:type="gramEnd"/>
+      <w:r>
+        <w:rPr>
+          <w:sz w:val="24"/>
+          <w:szCs w:val="24"/>
+        </w:rPr>
+        <w:t xml:space="preserve"> con una pull </w:t>
+      </w:r>
+      <w:proofErr w:type="spellStart"/>
+      <w:r>
+        <w:rPr>
+          <w:sz w:val="24"/>
+          <w:szCs w:val="24"/>
+        </w:rPr>
+        <w:t>request</w:t>
+      </w:r>
+      <w:proofErr w:type="spellEnd"/>
+      <w:r>
+        <w:rPr>
+          <w:sz w:val="24"/>
+          <w:szCs w:val="24"/>
+        </w:rPr>
+        <w:t xml:space="preserve"> puoi chiedere ad altri </w:t>
+      </w:r>
+      <w:r>
+        <w:rPr>
+          <w:sz w:val="24"/>
+          <w:szCs w:val="24"/>
+        </w:rPr>
+        <w:t>di revisionare i cambiamenti che hai fatto:</w:t>
+      </w:r>
+    </w:p>
+    <w:p>
+      <w:pPr>
+        <w:rPr>
+          <w:sz w:val="24"/>
+          <w:szCs w:val="24"/>
+          <w:u w:val="single"/>
+        </w:rPr>
+      </w:pPr>
       <w:r>
         <w:rPr>
           <w:sz w:val="24"/>
           <w:szCs w:val="24"/>
           <w:highlight w:val="yellow"/>
-          <w:lang w:val="en-GB"/>
-        </w:rPr>
-        <w:t>vari</w:t>
-      </w:r>
-      <w:proofErr w:type="spellEnd"/>
-    </w:p>
-    <w:p>
-      <w:pPr>
-        <w:rPr>
-          <w:sz w:val="24"/>
-          <w:szCs w:val="24"/>
-          <w:lang w:val="en-GB"/>
-        </w:rPr>
-      </w:pPr>
-      <w:r>
-        <w:rPr>
-          <w:sz w:val="24"/>
-          <w:szCs w:val="24"/>
-          <w:lang w:val="en-GB"/>
-        </w:rPr>
-        <w:t>Git stash</w:t>
-      </w:r>
-    </w:p>
-    <w:p>
-      <w:pPr>
-        <w:rPr>
-          <w:sz w:val="24"/>
-          <w:szCs w:val="24"/>
-          <w:lang w:val="en-GB"/>
-        </w:rPr>
-      </w:pPr>
-      <w:r>
-        <w:rPr>
-          <w:sz w:val="24"/>
-          <w:szCs w:val="24"/>
-          <w:lang w:val="en-GB"/>
-        </w:rPr>
-        <w:t xml:space="preserve">Git </w:t>
-      </w:r>
-      <w:proofErr w:type="gramStart"/>
-      <w:r>
-        <w:rPr>
-          <w:sz w:val="24"/>
-          <w:szCs w:val="24"/>
-          <w:lang w:val="en-GB"/>
-        </w:rPr>
-        <w:t>rebase</w:t>
-      </w:r>
-      <w:proofErr w:type="gramEnd"/>
-    </w:p>
-    <w:p>
-      <w:pPr>
-        <w:rPr>
-          <w:sz w:val="24"/>
-          <w:szCs w:val="24"/>
-          <w:lang w:val="en-GB"/>
-        </w:rPr>
-      </w:pPr>
-      <w:r>
-        <w:rPr>
-          <w:sz w:val="24"/>
-          <w:szCs w:val="24"/>
-          <w:lang w:val="en-GB"/>
-        </w:rPr>
-        <w:t>Git fetch</w:t>
-      </w:r>
-    </w:p>
-    <w:p>
-      <w:pPr>
-        <w:rPr>
-          <w:sz w:val="24"/>
-          <w:szCs w:val="24"/>
-          <w:lang w:val="en-GB"/>
-        </w:rPr>
-      </w:pPr>
-      <w:bookmarkStart w:id="0" w:name="_GoBack"/>
-      <w:bookmarkEnd w:id="0"/>
+        </w:rPr>
+        <w:t xml:space="preserve">Ambienti visuali – </w:t>
+      </w:r>
+      <w:proofErr w:type="spellStart"/>
       <w:r>
         <w:rPr>
           <w:sz w:val="24"/>
           <w:szCs w:val="24"/>
           <w:highlight w:val="yellow"/>
-          <w:lang w:val="en-GB"/>
-        </w:rPr>
-        <w:t>Pull request</w:t>
-      </w:r>
-    </w:p>
-    <w:p>
-      <w:pPr>
-        <w:rPr>
-          <w:sz w:val="24"/>
-          <w:szCs w:val="24"/>
-        </w:rPr>
-      </w:pPr>
-      <w:r>
-        <w:rPr>
-          <w:sz w:val="24"/>
-          <w:szCs w:val="24"/>
-        </w:rPr>
-        <w:lastRenderedPageBreak/>
-        <w:t xml:space="preserve">Una pull </w:t>
-      </w:r>
-      <w:proofErr w:type="spellStart"/>
-      <w:r>
-        <w:rPr>
-          <w:sz w:val="24"/>
-          <w:szCs w:val="24"/>
-        </w:rPr>
-        <w:t>request</w:t>
-      </w:r>
-      <w:proofErr w:type="spellEnd"/>
-      <w:r>
-        <w:rPr>
-          <w:sz w:val="24"/>
-          <w:szCs w:val="24"/>
-        </w:rPr>
-        <w:t xml:space="preserve"> serve per collaborare allo </w:t>
-      </w:r>
-      <w:proofErr w:type="gramStart"/>
-      <w:r>
-        <w:rPr>
-          <w:sz w:val="24"/>
-          <w:szCs w:val="24"/>
-        </w:rPr>
-        <w:t>sviluppo ,</w:t>
-      </w:r>
-      <w:proofErr w:type="gramEnd"/>
-      <w:r>
-        <w:rPr>
-          <w:sz w:val="24"/>
-          <w:szCs w:val="24"/>
-        </w:rPr>
-        <w:t xml:space="preserve"> con una pull </w:t>
-      </w:r>
-      <w:proofErr w:type="spellStart"/>
-      <w:r>
-        <w:rPr>
-          <w:sz w:val="24"/>
-          <w:szCs w:val="24"/>
-        </w:rPr>
-        <w:t>request</w:t>
-      </w:r>
-      <w:proofErr w:type="spellEnd"/>
-      <w:r>
-        <w:rPr>
-          <w:sz w:val="24"/>
-          <w:szCs w:val="24"/>
-        </w:rPr>
-        <w:t xml:space="preserve"> puoi chiedere ad altri </w:t>
-      </w:r>
-      <w:r>
-        <w:rPr>
-          <w:sz w:val="24"/>
-          <w:szCs w:val="24"/>
-        </w:rPr>
-        <w:t>di revisionare i cambiamenti che hai fatto:</w:t>
-      </w:r>
-    </w:p>
-    <w:p>
-      <w:pPr>
-        <w:rPr>
-          <w:sz w:val="24"/>
-          <w:szCs w:val="24"/>
-        </w:rPr>
-      </w:pPr>
+        </w:rPr>
+        <w:t>tool</w:t>
+      </w:r>
+      <w:proofErr w:type="spellEnd"/>
+      <w:r>
+        <w:rPr>
+          <w:sz w:val="24"/>
+          <w:szCs w:val="24"/>
+          <w:highlight w:val="yellow"/>
+        </w:rPr>
+        <w:t>:</w:t>
+      </w:r>
+    </w:p>
+    <w:p>
+      <w:pPr>
+        <w:rPr>
+          <w:sz w:val="24"/>
+          <w:szCs w:val="24"/>
+        </w:rPr>
+      </w:pPr>
+      <w:r>
+        <w:rPr>
+          <w:sz w:val="24"/>
+          <w:szCs w:val="24"/>
+        </w:rPr>
+        <w:t xml:space="preserve">consigliato source </w:t>
+      </w:r>
+      <w:proofErr w:type="spellStart"/>
+      <w:r>
+        <w:rPr>
+          <w:sz w:val="24"/>
+          <w:szCs w:val="24"/>
+        </w:rPr>
+        <w:t>tree</w:t>
+      </w:r>
+      <w:proofErr w:type="spellEnd"/>
+      <w:r>
+        <w:rPr>
+          <w:sz w:val="24"/>
+          <w:szCs w:val="24"/>
+        </w:rPr>
+        <w:t xml:space="preserve"> come ambiente visuale e </w:t>
+      </w:r>
+      <w:proofErr w:type="spellStart"/>
+      <w:r>
+        <w:rPr>
+          <w:sz w:val="24"/>
+          <w:szCs w:val="24"/>
+        </w:rPr>
+        <w:t>cmder</w:t>
+      </w:r>
+      <w:proofErr w:type="spellEnd"/>
+      <w:r>
+        <w:rPr>
+          <w:sz w:val="24"/>
+          <w:szCs w:val="24"/>
+        </w:rPr>
+        <w:t xml:space="preserve"> al posto di </w:t>
+      </w:r>
+      <w:proofErr w:type="spellStart"/>
+      <w:r>
+        <w:rPr>
+          <w:sz w:val="24"/>
+          <w:szCs w:val="24"/>
+        </w:rPr>
+        <w:t>gitbash</w:t>
+      </w:r>
+      <w:proofErr w:type="spellEnd"/>
     </w:p>
     <w:p>
       <w:pPr>

</xml_diff>